<commit_message>
Added more detailed explanation of the algorithm time and memory complexity.
</commit_message>
<xml_diff>
--- a/popis-reseni-ulohy.docx
+++ b/popis-reseni-ulohy.docx
@@ -19,25 +19,7 @@
           <w:szCs w:val="28"/>
           <w:lang w:val="cs-CZ"/>
         </w:rPr>
-        <w:t xml:space="preserve">Jedná se o úlohu na grafy. Zadání po nás chce jedinou věc – z hran obdržených </w:t>
-      </w:r>
-      <w:proofErr w:type="gramStart"/>
-      <w:r>
-        <w:rPr>
-          <w:sz w:val="28"/>
-          <w:szCs w:val="28"/>
-          <w:lang w:val="cs-CZ"/>
-        </w:rPr>
-        <w:t>z</w:t>
-      </w:r>
-      <w:proofErr w:type="gramEnd"/>
-      <w:r>
-        <w:rPr>
-          <w:sz w:val="28"/>
-          <w:szCs w:val="28"/>
-          <w:lang w:val="cs-CZ"/>
-        </w:rPr>
-        <w:t> vstupu sestavit orientovaný graf („</w:t>
+        <w:t>Jedná se o úlohu na grafy. Zadání po nás chce z hran obdržených z vstupu sestavit orientovaný graf („</w:t>
       </w:r>
       <w:r>
         <w:rPr>
@@ -86,6 +68,114 @@
           <w:lang w:val="cs-CZ"/>
         </w:rPr>
         <w:t>“) a odpovědět na dotazy, zda se dá dostat z křižovatky A do křižovatky B. Tj. jestli existuje cesta v tomto orientovaném grafu vedoucí z vrcholu A do vrcholu B. Protože nás nezajímá ani její průběh, ani délka, vystačíme si s úplně základním prohledáváním do šířky.</w:t>
+      </w:r>
+      <w:r>
+        <w:rPr>
+          <w:sz w:val="28"/>
+          <w:szCs w:val="28"/>
+          <w:lang w:val="cs-CZ"/>
+        </w:rPr>
+        <w:t xml:space="preserve"> Pro reprezentaci grafu jsem si vybral </w:t>
+      </w:r>
+      <w:proofErr w:type="spellStart"/>
+      <w:r>
+        <w:rPr>
+          <w:sz w:val="28"/>
+          <w:szCs w:val="28"/>
+          <w:lang w:val="cs-CZ"/>
+        </w:rPr>
+        <w:t>hash</w:t>
+      </w:r>
+      <w:proofErr w:type="spellEnd"/>
+      <w:r>
+        <w:rPr>
+          <w:sz w:val="28"/>
+          <w:szCs w:val="28"/>
+          <w:lang w:val="cs-CZ"/>
+        </w:rPr>
+        <w:t>-map</w:t>
+      </w:r>
+      <w:r>
+        <w:rPr>
+          <w:sz w:val="28"/>
+          <w:szCs w:val="28"/>
+          <w:lang w:val="cs-CZ"/>
+        </w:rPr>
+        <w:t>u</w:t>
+      </w:r>
+      <w:r>
+        <w:rPr>
+          <w:sz w:val="28"/>
+          <w:szCs w:val="28"/>
+          <w:lang w:val="cs-CZ"/>
+        </w:rPr>
+        <w:t xml:space="preserve"> &lt;vrchol sousede&gt;</w:t>
+      </w:r>
+      <w:r>
+        <w:rPr>
+          <w:sz w:val="28"/>
+          <w:szCs w:val="28"/>
+          <w:lang w:val="cs-CZ"/>
+        </w:rPr>
+        <w:t xml:space="preserve"> kvůli rychlému vyhledávání vrcholů, když dostanu v dotazu počáteční vrchol, a kvůli nízké paměťové složitosti. Sousedy ukládám do spojového seznamu, protože stejně vždycky budu potřebovat </w:t>
+      </w:r>
+      <w:r>
+        <w:rPr>
+          <w:sz w:val="28"/>
+          <w:szCs w:val="28"/>
+          <w:lang w:val="cs-CZ"/>
+        </w:rPr>
+        <w:t xml:space="preserve">projít všechny a nepotřebuji </w:t>
+      </w:r>
+      <w:proofErr w:type="spellStart"/>
+      <w:r>
+        <w:rPr>
+          <w:sz w:val="28"/>
+          <w:szCs w:val="28"/>
+          <w:lang w:val="cs-CZ"/>
+        </w:rPr>
+        <w:t>hash</w:t>
+      </w:r>
+      <w:proofErr w:type="spellEnd"/>
+      <w:r>
+        <w:rPr>
+          <w:sz w:val="28"/>
+          <w:szCs w:val="28"/>
+          <w:lang w:val="cs-CZ"/>
+        </w:rPr>
+        <w:t xml:space="preserve">-set a </w:t>
+      </w:r>
+      <w:r>
+        <w:rPr>
+          <w:sz w:val="28"/>
+          <w:szCs w:val="28"/>
+          <w:lang w:val="cs-CZ"/>
+        </w:rPr>
+        <w:t>je to efektivní</w:t>
+      </w:r>
+      <w:r>
+        <w:rPr>
+          <w:sz w:val="28"/>
+          <w:szCs w:val="28"/>
+          <w:lang w:val="cs-CZ"/>
+        </w:rPr>
+        <w:t xml:space="preserve"> způsob</w:t>
+      </w:r>
+      <w:r>
+        <w:rPr>
+          <w:sz w:val="28"/>
+          <w:szCs w:val="28"/>
+          <w:lang w:val="cs-CZ"/>
+        </w:rPr>
+        <w:t xml:space="preserve"> </w:t>
+      </w:r>
+      <w:r>
+        <w:rPr>
+          <w:sz w:val="28"/>
+          <w:szCs w:val="28"/>
+          <w:lang w:val="cs-CZ"/>
+        </w:rPr>
+        <w:t>pro ukládání dat.</w:t>
       </w:r>
     </w:p>
     <w:p>
@@ -130,15 +220,99 @@
           <w:szCs w:val="28"/>
           <w:lang w:val="cs-CZ"/>
         </w:rPr>
-        <w:t>n</w:t>
-      </w:r>
-      <w:r>
-        <w:rPr>
-          <w:sz w:val="28"/>
-          <w:szCs w:val="28"/>
-          <w:lang w:val="cs-CZ"/>
-        </w:rPr>
-        <w:t>ačtení vstupu O(n)</w:t>
+        <w:t>vytvoření grafu ze vstupních dat</w:t>
+      </w:r>
+      <w:r>
+        <w:rPr>
+          <w:sz w:val="28"/>
+          <w:szCs w:val="28"/>
+          <w:lang w:val="cs-CZ"/>
+        </w:rPr>
+        <w:t>:</w:t>
+      </w:r>
+      <w:r>
+        <w:rPr>
+          <w:sz w:val="28"/>
+          <w:szCs w:val="28"/>
+          <w:lang w:val="cs-CZ"/>
+        </w:rPr>
+        <w:t xml:space="preserve"> </w:t>
+      </w:r>
+      <w:r>
+        <w:rPr>
+          <w:b/>
+          <w:bCs/>
+          <w:sz w:val="28"/>
+          <w:szCs w:val="28"/>
+          <w:lang w:val="cs-CZ"/>
+        </w:rPr>
+        <w:t>O(</w:t>
+      </w:r>
+      <w:r>
+        <w:rPr>
+          <w:b/>
+          <w:bCs/>
+          <w:sz w:val="28"/>
+          <w:szCs w:val="28"/>
+          <w:lang w:val="cs-CZ"/>
+        </w:rPr>
+        <w:t>E</w:t>
+      </w:r>
+      <w:r>
+        <w:rPr>
+          <w:b/>
+          <w:bCs/>
+          <w:sz w:val="28"/>
+          <w:szCs w:val="28"/>
+          <w:lang w:val="cs-CZ"/>
+        </w:rPr>
+        <w:t>*log(</w:t>
+      </w:r>
+      <w:r>
+        <w:rPr>
+          <w:b/>
+          <w:bCs/>
+          <w:sz w:val="28"/>
+          <w:szCs w:val="28"/>
+          <w:lang w:val="cs-CZ"/>
+        </w:rPr>
+        <w:t>E</w:t>
+      </w:r>
+      <w:r>
+        <w:rPr>
+          <w:b/>
+          <w:bCs/>
+          <w:sz w:val="28"/>
+          <w:szCs w:val="28"/>
+          <w:lang w:val="cs-CZ"/>
+        </w:rPr>
+        <w:t>))</w:t>
+      </w:r>
+      <w:r>
+        <w:rPr>
+          <w:sz w:val="28"/>
+          <w:szCs w:val="28"/>
+          <w:lang w:val="cs-CZ"/>
+        </w:rPr>
+        <w:t xml:space="preserve"> – pomocí </w:t>
+      </w:r>
+      <w:proofErr w:type="spellStart"/>
+      <w:r>
+        <w:rPr>
+          <w:sz w:val="28"/>
+          <w:szCs w:val="28"/>
+          <w:lang w:val="cs-CZ"/>
+        </w:rPr>
+        <w:t>hash</w:t>
+      </w:r>
+      <w:proofErr w:type="spellEnd"/>
+      <w:r>
+        <w:rPr>
+          <w:sz w:val="28"/>
+          <w:szCs w:val="28"/>
+          <w:lang w:val="cs-CZ"/>
+        </w:rPr>
+        <w:t>-mapy</w:t>
       </w:r>
     </w:p>
     <w:p>
@@ -163,15 +337,127 @@
           <w:szCs w:val="28"/>
           <w:lang w:val="cs-CZ"/>
         </w:rPr>
-        <w:t xml:space="preserve">+ </w:t>
-      </w:r>
-      <w:r>
-        <w:rPr>
-          <w:sz w:val="28"/>
-          <w:szCs w:val="28"/>
-          <w:lang w:val="cs-CZ"/>
-        </w:rPr>
-        <w:t>vytvoření grafu ze vstupních dat – O(n*log(n))</w:t>
+        <w:t>+ dotazy:</w:t>
+      </w:r>
+    </w:p>
+    <w:p>
+      <w:pPr>
+        <w:pStyle w:val="Odstavecseseznamem"/>
+        <w:numPr>
+          <w:ilvl w:val="1"/>
+          <w:numId w:val="1"/>
+        </w:numPr>
+        <w:tabs>
+          <w:tab w:val="left" w:pos="3343"/>
+        </w:tabs>
+        <w:rPr>
+          <w:sz w:val="28"/>
+          <w:szCs w:val="28"/>
+          <w:lang w:val="cs-CZ"/>
+        </w:rPr>
+      </w:pPr>
+      <w:r>
+        <w:rPr>
+          <w:sz w:val="28"/>
+          <w:szCs w:val="28"/>
+          <w:lang w:val="cs-CZ"/>
+        </w:rPr>
+        <w:t>počet dotazů</w:t>
+      </w:r>
+      <w:r>
+        <w:rPr>
+          <w:sz w:val="28"/>
+          <w:szCs w:val="28"/>
+          <w:lang w:val="cs-CZ"/>
+        </w:rPr>
+        <w:t xml:space="preserve"> </w:t>
+      </w:r>
+      <w:r>
+        <w:rPr>
+          <w:b/>
+          <w:bCs/>
+          <w:sz w:val="28"/>
+          <w:szCs w:val="28"/>
+          <w:lang w:val="cs-CZ"/>
+        </w:rPr>
+        <w:t>(</w:t>
+      </w:r>
+      <w:r>
+        <w:rPr>
+          <w:b/>
+          <w:bCs/>
+          <w:sz w:val="28"/>
+          <w:szCs w:val="28"/>
+          <w:lang w:val="cs-CZ"/>
+        </w:rPr>
+        <w:t>Q</w:t>
+      </w:r>
+      <w:r>
+        <w:rPr>
+          <w:b/>
+          <w:bCs/>
+          <w:sz w:val="28"/>
+          <w:szCs w:val="28"/>
+          <w:lang w:val="cs-CZ"/>
+        </w:rPr>
+        <w:t>)</w:t>
+      </w:r>
+    </w:p>
+    <w:p>
+      <w:pPr>
+        <w:pStyle w:val="Odstavecseseznamem"/>
+        <w:numPr>
+          <w:ilvl w:val="1"/>
+          <w:numId w:val="1"/>
+        </w:numPr>
+        <w:tabs>
+          <w:tab w:val="left" w:pos="3343"/>
+        </w:tabs>
+        <w:rPr>
+          <w:b/>
+          <w:bCs/>
+          <w:sz w:val="28"/>
+          <w:szCs w:val="28"/>
+          <w:lang w:val="cs-CZ"/>
+        </w:rPr>
+      </w:pPr>
+      <w:r>
+        <w:rPr>
+          <w:sz w:val="28"/>
+          <w:szCs w:val="28"/>
+          <w:lang w:val="cs-CZ"/>
+        </w:rPr>
+        <w:t xml:space="preserve">dotaz </w:t>
+      </w:r>
+      <w:r>
+        <w:rPr>
+          <w:b/>
+          <w:bCs/>
+          <w:sz w:val="28"/>
+          <w:szCs w:val="28"/>
+          <w:lang w:val="cs-CZ"/>
+        </w:rPr>
+        <w:t>q</w:t>
+      </w:r>
+      <w:r>
+        <w:rPr>
+          <w:b/>
+          <w:bCs/>
+          <w:sz w:val="28"/>
+          <w:szCs w:val="28"/>
+          <w:lang w:val="cs-CZ"/>
+        </w:rPr>
+        <w:t xml:space="preserve"> = O(E+V)</w:t>
+      </w:r>
+      <w:r>
+        <w:rPr>
+          <w:b/>
+          <w:bCs/>
+          <w:sz w:val="28"/>
+          <w:szCs w:val="28"/>
+          <w:lang w:val="cs-CZ"/>
+        </w:rPr>
+        <w:t xml:space="preserve"> – pomocí BFS</w:t>
       </w:r>
     </w:p>
     <w:p>
@@ -185,117 +471,30 @@
           <w:tab w:val="left" w:pos="3343"/>
         </w:tabs>
         <w:rPr>
-          <w:sz w:val="28"/>
-          <w:szCs w:val="28"/>
-          <w:lang w:val="cs-CZ"/>
-        </w:rPr>
-      </w:pPr>
-      <w:r>
-        <w:rPr>
-          <w:sz w:val="28"/>
-          <w:szCs w:val="28"/>
-          <w:lang w:val="cs-CZ"/>
-        </w:rPr>
-        <w:t>+ dotazy:</w:t>
-      </w:r>
-    </w:p>
-    <w:p>
-      <w:pPr>
-        <w:pStyle w:val="Odstavecseseznamem"/>
-        <w:numPr>
-          <w:ilvl w:val="1"/>
-          <w:numId w:val="1"/>
-        </w:numPr>
-        <w:tabs>
-          <w:tab w:val="left" w:pos="3343"/>
-        </w:tabs>
-        <w:rPr>
-          <w:sz w:val="28"/>
-          <w:szCs w:val="28"/>
-          <w:lang w:val="cs-CZ"/>
-        </w:rPr>
-      </w:pPr>
-      <w:r>
-        <w:rPr>
-          <w:sz w:val="28"/>
-          <w:szCs w:val="28"/>
-          <w:lang w:val="cs-CZ"/>
-        </w:rPr>
-        <w:t>počet dotazů</w:t>
-      </w:r>
-      <w:r>
-        <w:rPr>
-          <w:sz w:val="28"/>
-          <w:szCs w:val="28"/>
-          <w:lang w:val="cs-CZ"/>
-        </w:rPr>
-        <w:t xml:space="preserve"> (m)</w:t>
-      </w:r>
-    </w:p>
-    <w:p>
-      <w:pPr>
-        <w:pStyle w:val="Odstavecseseznamem"/>
-        <w:numPr>
-          <w:ilvl w:val="1"/>
-          <w:numId w:val="1"/>
-        </w:numPr>
-        <w:tabs>
-          <w:tab w:val="left" w:pos="3343"/>
-        </w:tabs>
-        <w:rPr>
-          <w:sz w:val="28"/>
-          <w:szCs w:val="28"/>
-          <w:lang w:val="cs-CZ"/>
-        </w:rPr>
-      </w:pPr>
-      <w:r>
-        <w:rPr>
-          <w:sz w:val="28"/>
-          <w:szCs w:val="28"/>
-          <w:lang w:val="cs-CZ"/>
-        </w:rPr>
-        <w:t>* BFS = O(E+V), kde V je počet vrcholů, E je počet hran</w:t>
-      </w:r>
-    </w:p>
-    <w:p>
-      <w:pPr>
-        <w:pStyle w:val="Odstavecseseznamem"/>
-        <w:numPr>
-          <w:ilvl w:val="0"/>
-          <w:numId w:val="1"/>
-        </w:numPr>
-        <w:tabs>
-          <w:tab w:val="left" w:pos="3343"/>
-        </w:tabs>
-        <w:rPr>
-          <w:sz w:val="28"/>
-          <w:szCs w:val="28"/>
-          <w:lang w:val="cs-CZ"/>
-        </w:rPr>
-      </w:pPr>
-      <w:r>
-        <w:rPr>
-          <w:sz w:val="28"/>
-          <w:szCs w:val="28"/>
-          <w:lang w:val="cs-CZ"/>
-        </w:rPr>
-        <w:t>největší časová složitost tedy spadá na dotazy</w:t>
-      </w:r>
-      <w:r>
-        <w:rPr>
-          <w:sz w:val="28"/>
-          <w:szCs w:val="28"/>
-          <w:lang w:val="cs-CZ"/>
-        </w:rPr>
-        <w:t>, a proto může mít algoritmus časovou složitost až O(m*(E+V)</w:t>
-      </w:r>
-      <w:r>
-        <w:rPr>
-          <w:sz w:val="28"/>
-          <w:szCs w:val="28"/>
-          <w:lang w:val="cs-CZ"/>
-        </w:rPr>
-        <w:t>)</w:t>
+          <w:b/>
+          <w:bCs/>
+          <w:sz w:val="28"/>
+          <w:szCs w:val="28"/>
+          <w:lang w:val="cs-CZ"/>
+        </w:rPr>
+      </w:pPr>
+      <w:r>
+        <w:rPr>
+          <w:sz w:val="28"/>
+          <w:szCs w:val="28"/>
+          <w:lang w:val="cs-CZ"/>
+        </w:rPr>
+        <w:t xml:space="preserve">celková složitost: </w:t>
+      </w:r>
+      <w:r>
+        <w:rPr>
+          <w:b/>
+          <w:bCs/>
+          <w:sz w:val="28"/>
+          <w:szCs w:val="28"/>
+          <w:lang w:val="cs-CZ"/>
+        </w:rPr>
+        <w:t>O(E*log(E) + q*(E+V))</w:t>
       </w:r>
     </w:p>
     <w:p>
@@ -358,7 +557,49 @@
           <w:szCs w:val="28"/>
           <w:lang w:val="cs-CZ"/>
         </w:rPr>
-        <w:t xml:space="preserve">pro uložení grafu použiji </w:t>
+        <w:t xml:space="preserve">uložení grafu: každý vrchol </w:t>
+      </w:r>
+      <w:r>
+        <w:rPr>
+          <w:sz w:val="28"/>
+          <w:szCs w:val="28"/>
+          <w:lang w:val="cs-CZ"/>
+        </w:rPr>
+        <w:t>může</w:t>
+      </w:r>
+      <w:r>
+        <w:rPr>
+          <w:sz w:val="28"/>
+          <w:szCs w:val="28"/>
+          <w:lang w:val="cs-CZ"/>
+        </w:rPr>
+        <w:t xml:space="preserve"> mít až </w:t>
+      </w:r>
+      <w:r>
+        <w:rPr>
+          <w:b/>
+          <w:bCs/>
+          <w:sz w:val="28"/>
+          <w:szCs w:val="28"/>
+          <w:lang w:val="cs-CZ"/>
+        </w:rPr>
+        <w:t>E</w:t>
+      </w:r>
+      <w:r>
+        <w:rPr>
+          <w:sz w:val="28"/>
+          <w:szCs w:val="28"/>
+          <w:lang w:val="cs-CZ"/>
+        </w:rPr>
+        <w:t xml:space="preserve"> následovníků</w:t>
+      </w:r>
+      <w:r>
+        <w:rPr>
+          <w:sz w:val="28"/>
+          <w:szCs w:val="28"/>
+          <w:lang w:val="cs-CZ"/>
+        </w:rPr>
+        <w:t xml:space="preserve"> – pomocí </w:t>
       </w:r>
       <w:proofErr w:type="spellStart"/>
       <w:r>
@@ -376,7 +617,27 @@
           <w:szCs w:val="28"/>
           <w:lang w:val="cs-CZ"/>
         </w:rPr>
-        <w:t>-mapu &lt;vrchol (…nástupci)&gt;, ta tedy bude lineární</w:t>
+        <w:t xml:space="preserve">-mapy &lt;vrchol sousede&gt; až </w:t>
+      </w:r>
+      <w:r>
+        <w:rPr>
+          <w:b/>
+          <w:bCs/>
+          <w:sz w:val="28"/>
+          <w:szCs w:val="28"/>
+          <w:lang w:val="cs-CZ"/>
+        </w:rPr>
+        <w:t>E</w:t>
+      </w:r>
+      <w:r>
+        <w:rPr>
+          <w:b/>
+          <w:bCs/>
+          <w:sz w:val="28"/>
+          <w:szCs w:val="28"/>
+          <w:lang w:val="cs-CZ"/>
+        </w:rPr>
+        <w:t>^2</w:t>
       </w:r>
     </w:p>
     <w:p>
@@ -401,7 +662,17 @@
           <w:szCs w:val="28"/>
           <w:lang w:val="cs-CZ"/>
         </w:rPr>
-        <w:t>pro uložení dotazů mi postačí jeden spojový seznam</w:t>
+        <w:t xml:space="preserve">uložení dotazů: </w:t>
+      </w:r>
+      <w:r>
+        <w:rPr>
+          <w:b/>
+          <w:bCs/>
+          <w:sz w:val="28"/>
+          <w:szCs w:val="28"/>
+          <w:lang w:val="cs-CZ"/>
+        </w:rPr>
+        <w:t>Q</w:t>
       </w:r>
     </w:p>
     <w:p>
@@ -426,23 +697,17 @@
           <w:szCs w:val="28"/>
           <w:lang w:val="cs-CZ"/>
         </w:rPr>
-        <w:t xml:space="preserve">BFS </w:t>
-      </w:r>
-      <w:r>
-        <w:rPr>
-          <w:sz w:val="28"/>
-          <w:szCs w:val="28"/>
-          <w:lang w:val="cs-CZ"/>
-        </w:rPr>
-        <w:t xml:space="preserve">bude mít max. paměťovou složitost </w:t>
-      </w:r>
-      <w:r>
-        <w:rPr>
-          <w:sz w:val="28"/>
-          <w:szCs w:val="28"/>
-          <w:lang w:val="cs-CZ"/>
-        </w:rPr>
-        <w:t>množinu navštívených vrcholů + frontu čekajících pro zhodnocení + následovníky zrovna procházeného vrcholu</w:t>
+        <w:t xml:space="preserve">BFS: </w:t>
+      </w:r>
+      <w:r>
+        <w:rPr>
+          <w:b/>
+          <w:bCs/>
+          <w:sz w:val="28"/>
+          <w:szCs w:val="28"/>
+          <w:lang w:val="cs-CZ"/>
+        </w:rPr>
+        <w:t>V</w:t>
       </w:r>
     </w:p>
     <w:p>
@@ -467,7 +732,45 @@
           <w:szCs w:val="28"/>
           <w:lang w:val="cs-CZ"/>
         </w:rPr>
-        <w:t>Bude tedy vždy lineární</w:t>
+        <w:t xml:space="preserve">Paměťová složitost bude tedy </w:t>
+      </w:r>
+      <w:proofErr w:type="gramStart"/>
+      <w:r>
+        <w:rPr>
+          <w:b/>
+          <w:bCs/>
+          <w:sz w:val="28"/>
+          <w:szCs w:val="28"/>
+          <w:lang w:val="cs-CZ"/>
+        </w:rPr>
+        <w:t>O(</w:t>
+      </w:r>
+      <w:proofErr w:type="gramEnd"/>
+      <w:r>
+        <w:rPr>
+          <w:b/>
+          <w:bCs/>
+          <w:sz w:val="28"/>
+          <w:szCs w:val="28"/>
+          <w:lang w:val="cs-CZ"/>
+        </w:rPr>
+        <w:t>E^2 + V)</w:t>
+      </w:r>
+      <w:r>
+        <w:rPr>
+          <w:sz w:val="28"/>
+          <w:szCs w:val="28"/>
+          <w:lang w:val="cs-CZ"/>
+        </w:rPr>
+        <w:t xml:space="preserve">, </w:t>
+      </w:r>
+      <w:r>
+        <w:rPr>
+          <w:sz w:val="28"/>
+          <w:szCs w:val="28"/>
+          <w:lang w:val="cs-CZ"/>
+        </w:rPr>
+        <w:t>protože BFS probíhá pouze na jednom dotazu současně</w:t>
       </w:r>
     </w:p>
     <w:sectPr>

</xml_diff>

<commit_message>
Fixed list -> vector where we need the right order of queries (we don't need to for edges)
</commit_message>
<xml_diff>
--- a/popis-reseni-ulohy.docx
+++ b/popis-reseni-ulohy.docx
@@ -93,23 +93,7 @@
           <w:szCs w:val="28"/>
           <w:lang w:val="cs-CZ"/>
         </w:rPr>
-        <w:t>-map</w:t>
-      </w:r>
-      <w:r>
-        <w:rPr>
-          <w:sz w:val="28"/>
-          <w:szCs w:val="28"/>
-          <w:lang w:val="cs-CZ"/>
-        </w:rPr>
-        <w:t>u</w:t>
-      </w:r>
-      <w:r>
-        <w:rPr>
-          <w:sz w:val="28"/>
-          <w:szCs w:val="28"/>
-          <w:lang w:val="cs-CZ"/>
-        </w:rPr>
-        <w:t xml:space="preserve"> &lt;vrchol sousede&gt;</w:t>
+        <w:t>-mapu &lt;vrchol sousede&gt;</w:t>
       </w:r>
       <w:r>
         <w:rPr>
@@ -125,7 +109,23 @@
           <w:szCs w:val="28"/>
           <w:lang w:val="cs-CZ"/>
         </w:rPr>
-        <w:t xml:space="preserve">projít všechny a nepotřebuji </w:t>
+        <w:t xml:space="preserve">projít všechny a </w:t>
+      </w:r>
+      <w:r>
+        <w:rPr>
+          <w:sz w:val="28"/>
+          <w:szCs w:val="28"/>
+          <w:lang w:val="cs-CZ"/>
+        </w:rPr>
+        <w:t xml:space="preserve">proto </w:t>
+      </w:r>
+      <w:r>
+        <w:rPr>
+          <w:sz w:val="28"/>
+          <w:szCs w:val="28"/>
+          <w:lang w:val="cs-CZ"/>
+        </w:rPr>
+        <w:t xml:space="preserve">nepotřebuji </w:t>
       </w:r>
       <w:proofErr w:type="spellStart"/>
       <w:r>
@@ -151,7 +151,23 @@
           <w:szCs w:val="28"/>
           <w:lang w:val="cs-CZ"/>
         </w:rPr>
-        <w:t>je to efektivní</w:t>
+        <w:t xml:space="preserve">je to </w:t>
+      </w:r>
+      <w:r>
+        <w:rPr>
+          <w:sz w:val="28"/>
+          <w:szCs w:val="28"/>
+          <w:lang w:val="cs-CZ"/>
+        </w:rPr>
+        <w:t xml:space="preserve">i </w:t>
+      </w:r>
+      <w:r>
+        <w:rPr>
+          <w:sz w:val="28"/>
+          <w:szCs w:val="28"/>
+          <w:lang w:val="cs-CZ"/>
+        </w:rPr>
+        <w:t>efektivní</w:t>
       </w:r>
       <w:r>
         <w:rPr>
@@ -175,7 +191,41 @@
           <w:szCs w:val="28"/>
           <w:lang w:val="cs-CZ"/>
         </w:rPr>
-        <w:t>pro ukládání dat.</w:t>
+        <w:t>pro ukládání dat</w:t>
+      </w:r>
+      <w:r>
+        <w:rPr>
+          <w:sz w:val="28"/>
+          <w:szCs w:val="28"/>
+          <w:lang w:val="cs-CZ"/>
+        </w:rPr>
+        <w:t xml:space="preserve"> – přidání nového elementu a rozšíření </w:t>
+      </w:r>
+      <w:proofErr w:type="spellStart"/>
+      <w:r>
+        <w:rPr>
+          <w:sz w:val="28"/>
+          <w:szCs w:val="28"/>
+          <w:lang w:val="cs-CZ"/>
+        </w:rPr>
+        <w:t>spojáku</w:t>
+      </w:r>
+      <w:proofErr w:type="spellEnd"/>
+      <w:r>
+        <w:rPr>
+          <w:sz w:val="28"/>
+          <w:szCs w:val="28"/>
+          <w:lang w:val="cs-CZ"/>
+        </w:rPr>
+        <w:t xml:space="preserve"> stojí O(1)</w:t>
+      </w:r>
+      <w:r>
+        <w:rPr>
+          <w:sz w:val="28"/>
+          <w:szCs w:val="28"/>
+          <w:lang w:val="cs-CZ"/>
+        </w:rPr>
+        <w:t>.</w:t>
       </w:r>
     </w:p>
     <w:p>
@@ -734,27 +784,15 @@
         </w:rPr>
         <w:t xml:space="preserve">Paměťová složitost bude tedy </w:t>
       </w:r>
-      <w:proofErr w:type="gramStart"/>
-      <w:r>
-        <w:rPr>
-          <w:b/>
-          <w:bCs/>
-          <w:sz w:val="28"/>
-          <w:szCs w:val="28"/>
-          <w:lang w:val="cs-CZ"/>
-        </w:rPr>
-        <w:t>O(</w:t>
-      </w:r>
-      <w:proofErr w:type="gramEnd"/>
-      <w:r>
-        <w:rPr>
-          <w:b/>
-          <w:bCs/>
-          <w:sz w:val="28"/>
-          <w:szCs w:val="28"/>
-          <w:lang w:val="cs-CZ"/>
-        </w:rPr>
-        <w:t>E^2 + V)</w:t>
+      <w:r>
+        <w:rPr>
+          <w:b/>
+          <w:bCs/>
+          <w:sz w:val="28"/>
+          <w:szCs w:val="28"/>
+          <w:lang w:val="cs-CZ"/>
+        </w:rPr>
+        <w:t>O(E^2 + V)</w:t>
       </w:r>
       <w:r>
         <w:rPr>

</xml_diff>